<commit_message>
Edited voice over lines
</commit_message>
<xml_diff>
--- a/PitchScript.docx
+++ b/PitchScript.docx
@@ -82,8 +82,16 @@
           <w:ilvl w:val="1"/>
           <w:numId w:val="1"/>
         </w:numPr>
-      </w:pPr>
-      <w:r>
+        <w:rPr>
+          <w:b/>
+          <w:color w:val="2E74B5" w:themeColor="accent1" w:themeShade="BF"/>
+        </w:rPr>
+      </w:pPr>
+      <w:r>
+        <w:rPr>
+          <w:b/>
+          <w:color w:val="2E74B5" w:themeColor="accent1" w:themeShade="BF"/>
+        </w:rPr>
         <w:t>Introducing Grocery Buddy!</w:t>
       </w:r>
     </w:p>
@@ -94,37 +102,71 @@
           <w:ilvl w:val="2"/>
           <w:numId w:val="1"/>
         </w:numPr>
-      </w:pPr>
-      <w:r>
+        <w:rPr>
+          <w:b/>
+          <w:color w:val="2E74B5" w:themeColor="accent1" w:themeShade="BF"/>
+        </w:rPr>
+      </w:pPr>
+      <w:r>
+        <w:rPr>
+          <w:b/>
+          <w:color w:val="2E74B5" w:themeColor="accent1" w:themeShade="BF"/>
+        </w:rPr>
         <w:t>“Your new buddy that helps you plan</w:t>
       </w:r>
       <w:r>
+        <w:rPr>
+          <w:b/>
+          <w:color w:val="2E74B5" w:themeColor="accent1" w:themeShade="BF"/>
+        </w:rPr>
         <w:t>”:</w:t>
       </w:r>
       <w:r>
+        <w:rPr>
+          <w:b/>
+          <w:color w:val="2E74B5" w:themeColor="accent1" w:themeShade="BF"/>
+        </w:rPr>
         <w:t xml:space="preserve"> </w:t>
       </w:r>
       <w:r>
+        <w:rPr>
+          <w:b/>
+          <w:color w:val="2E74B5" w:themeColor="accent1" w:themeShade="BF"/>
+        </w:rPr>
         <w:br/>
       </w:r>
       <w:r>
         <w:rPr>
+          <w:b/>
+          <w:color w:val="2E74B5" w:themeColor="accent1" w:themeShade="BF"/>
           <w:u w:val="single"/>
         </w:rPr>
         <w:t>(1)what you buy</w:t>
       </w:r>
       <w:r>
+        <w:rPr>
+          <w:b/>
+          <w:color w:val="2E74B5" w:themeColor="accent1" w:themeShade="BF"/>
+        </w:rPr>
         <w:t xml:space="preserve"> and  </w:t>
       </w:r>
       <w:r>
+        <w:rPr>
+          <w:b/>
+          <w:color w:val="2E74B5" w:themeColor="accent1" w:themeShade="BF"/>
+        </w:rPr>
         <w:br/>
       </w:r>
       <w:r>
         <w:rPr>
+          <w:b/>
+          <w:color w:val="2E74B5" w:themeColor="accent1" w:themeShade="BF"/>
           <w:u w:val="single"/>
         </w:rPr>
         <w:t>(2)what you need</w:t>
       </w:r>
+      <w:bookmarkStart w:id="0" w:name="_GoBack"/>
+      <w:bookmarkEnd w:id="0"/>
     </w:p>
     <w:p>
       <w:pPr>
@@ -453,14 +495,14 @@
     <w:p/>
     <w:p/>
     <w:p/>
-    <w:p>
-      <w:pPr>
-        <w:rPr>
-          <w:b/>
-        </w:rPr>
-      </w:pPr>
-      <w:r>
-        <w:lastRenderedPageBreak/>
+    <w:p/>
+    <w:p>
+      <w:pPr>
+        <w:rPr>
+          <w:b/>
+        </w:rPr>
+      </w:pPr>
+      <w:r>
         <w:t xml:space="preserve">SCENE 5 </w:t>
       </w:r>
       <w:r>
@@ -478,8 +520,6 @@
         </w:rPr>
         <w:t>(2sec)</w:t>
       </w:r>
-      <w:bookmarkStart w:id="0" w:name="_GoBack"/>
-      <w:bookmarkEnd w:id="0"/>
     </w:p>
     <w:p>
       <w:pPr>
@@ -535,6 +575,27 @@
         <w:t>ECODERS logo below</w:t>
       </w:r>
     </w:p>
+    <w:p/>
+    <w:p>
+      <w:r>
+        <w:t xml:space="preserve">Over the shoulder - </w:t>
+      </w:r>
+    </w:p>
+    <w:p>
+      <w:r>
+        <w:t xml:space="preserve">Side to side - </w:t>
+      </w:r>
+    </w:p>
+    <w:p>
+      <w:r>
+        <w:t xml:space="preserve">Front shot </w:t>
+      </w:r>
+      <w:r>
+        <w:t>–</w:t>
+      </w:r>
+    </w:p>
+    <w:p/>
+    <w:p/>
     <w:sectPr>
       <w:pgSz w:w="12240" w:h="15840"/>
       <w:pgMar w:top="1440" w:right="1440" w:bottom="1440" w:left="1440" w:header="708" w:footer="708" w:gutter="0"/>

</xml_diff>